<commit_message>
Update Creazione Dataset Virtuale.docx
</commit_message>
<xml_diff>
--- a/Documentazione/Schematici/Creazione Dataset Virtuale.docx
+++ b/Documentazione/Schematici/Creazione Dataset Virtuale.docx
@@ -11,40 +11,74 @@
           <w:szCs w:val="32"/>
         </w:rPr>
       </w:pPr>
-      <w:bookmarkStart w:id="0" w:name="_GoBack"/>
       <w:r>
         <w:rPr>
           <w:rFonts w:ascii="Input Sans Compressed Extra Lig" w:hAnsi="Input Sans Compressed Extra Lig"/>
           <w:sz w:val="32"/>
           <w:szCs w:val="32"/>
         </w:rPr>
-        <w:t>Creazione Dataset virtuale</w:t>
-      </w:r>
-    </w:p>
-    <w:bookmarkEnd w:id="0"/>
-    <w:p>
-      <w:pPr>
-        <w:rPr>
-          <w:sz w:val="20"/>
-          <w:szCs w:val="20"/>
-        </w:rPr>
-      </w:pPr>
-    </w:p>
-    <w:p>
-      <w:pPr>
-        <w:rPr>
-          <w:rFonts w:ascii="Input Sans Compressed Extra Lig" w:hAnsi="Input Sans Compressed Extra Lig"/>
-          <w:sz w:val="20"/>
-          <w:szCs w:val="20"/>
-        </w:rPr>
-      </w:pPr>
-      <w:r>
-        <w:rPr>
-          <w:rFonts w:ascii="Input Sans Compressed Extra Lig" w:hAnsi="Input Sans Compressed Extra Lig"/>
-          <w:sz w:val="20"/>
-          <w:szCs w:val="20"/>
-        </w:rPr>
-        <w:t>A mio parere (ma vi prego di contribuire in tal senso con critiche e suggerimenti), il dataset virtuale andrà creato in questo modo:</w:t>
+        <w:t xml:space="preserve">Creazione </w:t>
+      </w:r>
+      <w:proofErr w:type="spellStart"/>
+      <w:r>
+        <w:rPr>
+          <w:rFonts w:ascii="Input Sans Compressed Extra Lig" w:hAnsi="Input Sans Compressed Extra Lig"/>
+          <w:sz w:val="32"/>
+          <w:szCs w:val="32"/>
+        </w:rPr>
+        <w:t>Dataset</w:t>
+      </w:r>
+      <w:proofErr w:type="spellEnd"/>
+      <w:r>
+        <w:rPr>
+          <w:rFonts w:ascii="Input Sans Compressed Extra Lig" w:hAnsi="Input Sans Compressed Extra Lig"/>
+          <w:sz w:val="32"/>
+          <w:szCs w:val="32"/>
+        </w:rPr>
+        <w:t xml:space="preserve"> virtuale</w:t>
+      </w:r>
+    </w:p>
+    <w:p>
+      <w:pPr>
+        <w:rPr>
+          <w:sz w:val="20"/>
+          <w:szCs w:val="20"/>
+        </w:rPr>
+      </w:pPr>
+    </w:p>
+    <w:p>
+      <w:pPr>
+        <w:rPr>
+          <w:rFonts w:ascii="Input Sans Compressed Extra Lig" w:hAnsi="Input Sans Compressed Extra Lig"/>
+          <w:sz w:val="20"/>
+          <w:szCs w:val="20"/>
+        </w:rPr>
+      </w:pPr>
+      <w:r>
+        <w:rPr>
+          <w:rFonts w:ascii="Input Sans Compressed Extra Lig" w:hAnsi="Input Sans Compressed Extra Lig"/>
+          <w:sz w:val="20"/>
+          <w:szCs w:val="20"/>
+        </w:rPr>
+        <w:t xml:space="preserve">A mio parere (ma vi prego di contribuire in tal senso con critiche e suggerimenti), il </w:t>
+      </w:r>
+      <w:proofErr w:type="spellStart"/>
+      <w:r>
+        <w:rPr>
+          <w:rFonts w:ascii="Input Sans Compressed Extra Lig" w:hAnsi="Input Sans Compressed Extra Lig"/>
+          <w:sz w:val="20"/>
+          <w:szCs w:val="20"/>
+        </w:rPr>
+        <w:t>dataset</w:t>
+      </w:r>
+      <w:proofErr w:type="spellEnd"/>
+      <w:r>
+        <w:rPr>
+          <w:rFonts w:ascii="Input Sans Compressed Extra Lig" w:hAnsi="Input Sans Compressed Extra Lig"/>
+          <w:sz w:val="20"/>
+          <w:szCs w:val="20"/>
+        </w:rPr>
+        <w:t xml:space="preserve"> virtuale andrà creato in questo modo:</w:t>
       </w:r>
     </w:p>
     <w:p>
@@ -181,7 +215,25 @@
           <w:sz w:val="20"/>
           <w:szCs w:val="20"/>
         </w:rPr>
-        <w:t>(Anemia, Osteopenia, Diarrea, Mancata crescita, Disturbi Genetici</w:t>
+        <w:t xml:space="preserve">(Anemia, </w:t>
+      </w:r>
+      <w:proofErr w:type="spellStart"/>
+      <w:r>
+        <w:rPr>
+          <w:rFonts w:ascii="Input Sans Compressed Extra Lig" w:hAnsi="Input Sans Compressed Extra Lig"/>
+          <w:sz w:val="20"/>
+          <w:szCs w:val="20"/>
+        </w:rPr>
+        <w:t>Osteopenia</w:t>
+      </w:r>
+      <w:proofErr w:type="spellEnd"/>
+      <w:r>
+        <w:rPr>
+          <w:rFonts w:ascii="Input Sans Compressed Extra Lig" w:hAnsi="Input Sans Compressed Extra Lig"/>
+          <w:sz w:val="20"/>
+          <w:szCs w:val="20"/>
+        </w:rPr>
+        <w:t>, Diarrea, Mancata crescita, Disturbi Genetici</w:t>
       </w:r>
       <w:r>
         <w:rPr>
@@ -205,7 +257,223 @@
           <w:sz w:val="20"/>
           <w:szCs w:val="20"/>
         </w:rPr>
-        <w:t xml:space="preserve">con una (o più) positive con prevalenza 1:2. </w:t>
+        <w:t xml:space="preserve">che rispecchiano la prevalenza statistica delle patologie (ove nota) </w:t>
+      </w:r>
+      <w:r>
+        <w:rPr>
+          <w:rFonts w:ascii="Input Sans Compressed Extra Lig" w:hAnsi="Input Sans Compressed Extra Lig"/>
+          <w:sz w:val="20"/>
+          <w:szCs w:val="20"/>
+        </w:rPr>
+        <w:t>nella popolazione generale:</w:t>
+      </w:r>
+    </w:p>
+    <w:p>
+      <w:pPr>
+        <w:pStyle w:val="ListParagraph"/>
+        <w:numPr>
+          <w:ilvl w:val="3"/>
+          <w:numId w:val="2"/>
+        </w:numPr>
+        <w:rPr>
+          <w:rFonts w:ascii="Input Sans Compressed Extra Lig" w:hAnsi="Input Sans Compressed Extra Lig"/>
+          <w:sz w:val="20"/>
+          <w:szCs w:val="20"/>
+        </w:rPr>
+      </w:pPr>
+      <w:r>
+        <w:rPr>
+          <w:rFonts w:ascii="Input Sans Compressed Extra Lig" w:hAnsi="Input Sans Compressed Extra Lig"/>
+          <w:sz w:val="20"/>
+          <w:szCs w:val="20"/>
+        </w:rPr>
+        <w:t>Anemia</w:t>
+      </w:r>
+      <w:r>
+        <w:rPr>
+          <w:rFonts w:ascii="Input Sans Compressed Extra Lig" w:hAnsi="Input Sans Compressed Extra Lig"/>
+          <w:sz w:val="20"/>
+          <w:szCs w:val="20"/>
+        </w:rPr>
+        <w:t xml:space="preserve"> </w:t>
+      </w:r>
+      <w:r>
+        <w:rPr>
+          <w:rFonts w:ascii="Input Sans Compressed Extra Lig" w:hAnsi="Input Sans Compressed Extra Lig"/>
+          <w:sz w:val="20"/>
+          <w:szCs w:val="20"/>
+        </w:rPr>
+        <w:t>(</w:t>
+      </w:r>
+      <w:bookmarkStart w:id="0" w:name="_GoBack"/>
+      <w:bookmarkEnd w:id="0"/>
+      <w:r>
+        <w:rPr>
+          <w:rFonts w:ascii="Input Sans Compressed Extra Lig" w:hAnsi="Input Sans Compressed Extra Lig"/>
+          <w:sz w:val="20"/>
+          <w:szCs w:val="20"/>
+        </w:rPr>
+        <w:t>1:4)</w:t>
+      </w:r>
+    </w:p>
+    <w:p>
+      <w:pPr>
+        <w:pStyle w:val="ListParagraph"/>
+        <w:numPr>
+          <w:ilvl w:val="3"/>
+          <w:numId w:val="2"/>
+        </w:numPr>
+        <w:rPr>
+          <w:rFonts w:ascii="Input Sans Compressed Extra Lig" w:hAnsi="Input Sans Compressed Extra Lig"/>
+          <w:sz w:val="20"/>
+          <w:szCs w:val="20"/>
+        </w:rPr>
+      </w:pPr>
+      <w:proofErr w:type="spellStart"/>
+      <w:r>
+        <w:rPr>
+          <w:rFonts w:ascii="Input Sans Compressed Extra Lig" w:hAnsi="Input Sans Compressed Extra Lig"/>
+          <w:sz w:val="20"/>
+          <w:szCs w:val="20"/>
+        </w:rPr>
+        <w:t>Osteopenia</w:t>
+      </w:r>
+      <w:proofErr w:type="spellEnd"/>
+      <w:r>
+        <w:rPr>
+          <w:rFonts w:ascii="Input Sans Compressed Extra Lig" w:hAnsi="Input Sans Compressed Extra Lig"/>
+          <w:sz w:val="20"/>
+          <w:szCs w:val="20"/>
+        </w:rPr>
+        <w:t xml:space="preserve"> </w:t>
+      </w:r>
+      <w:r>
+        <w:rPr>
+          <w:rFonts w:ascii="Input Sans Compressed Extra Lig" w:hAnsi="Input Sans Compressed Extra Lig"/>
+          <w:sz w:val="20"/>
+          <w:szCs w:val="20"/>
+        </w:rPr>
+        <w:t>(1:3)</w:t>
+      </w:r>
+    </w:p>
+    <w:p>
+      <w:pPr>
+        <w:pStyle w:val="ListParagraph"/>
+        <w:numPr>
+          <w:ilvl w:val="3"/>
+          <w:numId w:val="2"/>
+        </w:numPr>
+        <w:rPr>
+          <w:rFonts w:ascii="Input Sans Compressed Extra Lig" w:hAnsi="Input Sans Compressed Extra Lig"/>
+          <w:sz w:val="20"/>
+          <w:szCs w:val="20"/>
+        </w:rPr>
+      </w:pPr>
+      <w:r>
+        <w:rPr>
+          <w:rFonts w:ascii="Input Sans Compressed Extra Lig" w:hAnsi="Input Sans Compressed Extra Lig"/>
+          <w:sz w:val="20"/>
+          <w:szCs w:val="20"/>
+        </w:rPr>
+        <w:t>Diarrea</w:t>
+      </w:r>
+      <w:r>
+        <w:rPr>
+          <w:rFonts w:ascii="Input Sans Compressed Extra Lig" w:hAnsi="Input Sans Compressed Extra Lig"/>
+          <w:sz w:val="20"/>
+          <w:szCs w:val="20"/>
+        </w:rPr>
+        <w:t xml:space="preserve"> Croni</w:t>
+      </w:r>
+      <w:r>
+        <w:rPr>
+          <w:rFonts w:ascii="Input Sans Compressed Extra Lig" w:hAnsi="Input Sans Compressed Extra Lig"/>
+          <w:sz w:val="20"/>
+          <w:szCs w:val="20"/>
+        </w:rPr>
+        <w:t>c</w:t>
+      </w:r>
+      <w:r>
+        <w:rPr>
+          <w:rFonts w:ascii="Input Sans Compressed Extra Lig" w:hAnsi="Input Sans Compressed Extra Lig"/>
+          <w:sz w:val="20"/>
+          <w:szCs w:val="20"/>
+        </w:rPr>
+        <w:t>a (1:20)</w:t>
+      </w:r>
+    </w:p>
+    <w:p>
+      <w:pPr>
+        <w:pStyle w:val="ListParagraph"/>
+        <w:numPr>
+          <w:ilvl w:val="3"/>
+          <w:numId w:val="2"/>
+        </w:numPr>
+        <w:rPr>
+          <w:rFonts w:ascii="Input Sans Compressed Extra Lig" w:hAnsi="Input Sans Compressed Extra Lig"/>
+          <w:sz w:val="20"/>
+          <w:szCs w:val="20"/>
+        </w:rPr>
+      </w:pPr>
+      <w:r>
+        <w:rPr>
+          <w:rFonts w:ascii="Input Sans Compressed Extra Lig" w:hAnsi="Input Sans Compressed Extra Lig"/>
+          <w:sz w:val="20"/>
+          <w:szCs w:val="20"/>
+        </w:rPr>
+        <w:t>Mancata Crescita</w:t>
+      </w:r>
+    </w:p>
+    <w:p>
+      <w:pPr>
+        <w:pStyle w:val="ListParagraph"/>
+        <w:numPr>
+          <w:ilvl w:val="3"/>
+          <w:numId w:val="2"/>
+        </w:numPr>
+        <w:rPr>
+          <w:rFonts w:ascii="Input Sans Compressed Extra Lig" w:hAnsi="Input Sans Compressed Extra Lig"/>
+          <w:sz w:val="20"/>
+          <w:szCs w:val="20"/>
+        </w:rPr>
+      </w:pPr>
+      <w:r>
+        <w:rPr>
+          <w:rFonts w:ascii="Input Sans Compressed Extra Lig" w:hAnsi="Input Sans Compressed Extra Lig"/>
+          <w:sz w:val="20"/>
+          <w:szCs w:val="20"/>
+        </w:rPr>
+        <w:t>Disturbi Genetici</w:t>
+      </w:r>
+    </w:p>
+    <w:p>
+      <w:pPr>
+        <w:pStyle w:val="ListParagraph"/>
+        <w:numPr>
+          <w:ilvl w:val="3"/>
+          <w:numId w:val="2"/>
+        </w:numPr>
+        <w:rPr>
+          <w:rFonts w:ascii="Input Sans Compressed Extra Lig" w:hAnsi="Input Sans Compressed Extra Lig"/>
+          <w:sz w:val="20"/>
+          <w:szCs w:val="20"/>
+        </w:rPr>
+      </w:pPr>
+      <w:r>
+        <w:rPr>
+          <w:rFonts w:ascii="Input Sans Compressed Extra Lig" w:hAnsi="Input Sans Compressed Extra Lig"/>
+          <w:sz w:val="20"/>
+          <w:szCs w:val="20"/>
+        </w:rPr>
+        <w:t>Madre Celiaca</w:t>
+      </w:r>
+      <w:r>
+        <w:rPr>
+          <w:rFonts w:ascii="Input Sans Compressed Extra Lig" w:hAnsi="Input Sans Compressed Extra Lig"/>
+          <w:sz w:val="20"/>
+          <w:szCs w:val="20"/>
+        </w:rPr>
+        <w:t xml:space="preserve"> </w:t>
       </w:r>
     </w:p>
     <w:p>
@@ -395,8 +663,18 @@
           <w:sz w:val="20"/>
           <w:szCs w:val="20"/>
         </w:rPr>
-        <w:t>le TTG Igg</w:t>
-      </w:r>
+        <w:t xml:space="preserve">le TTG </w:t>
+      </w:r>
+      <w:proofErr w:type="spellStart"/>
+      <w:r>
+        <w:rPr>
+          <w:rFonts w:ascii="Input Sans Compressed Extra Lig" w:hAnsi="Input Sans Compressed Extra Lig"/>
+          <w:sz w:val="20"/>
+          <w:szCs w:val="20"/>
+        </w:rPr>
+        <w:t>Igg</w:t>
+      </w:r>
+      <w:proofErr w:type="spellEnd"/>
       <w:r>
         <w:rPr>
           <w:rFonts w:ascii="Input Sans Compressed Extra Lig" w:hAnsi="Input Sans Compressed Extra Lig"/>
@@ -443,7 +721,25 @@
           <w:sz w:val="20"/>
           <w:szCs w:val="20"/>
         </w:rPr>
-        <w:t>ed il valore delle TTG Iga rimarrà mancante</w:t>
+        <w:t xml:space="preserve">ed il valore delle TTG </w:t>
+      </w:r>
+      <w:proofErr w:type="spellStart"/>
+      <w:r>
+        <w:rPr>
+          <w:rFonts w:ascii="Input Sans Compressed Extra Lig" w:hAnsi="Input Sans Compressed Extra Lig"/>
+          <w:sz w:val="20"/>
+          <w:szCs w:val="20"/>
+        </w:rPr>
+        <w:t>Iga</w:t>
+      </w:r>
+      <w:proofErr w:type="spellEnd"/>
+      <w:r>
+        <w:rPr>
+          <w:rFonts w:ascii="Input Sans Compressed Extra Lig" w:hAnsi="Input Sans Compressed Extra Lig"/>
+          <w:sz w:val="20"/>
+          <w:szCs w:val="20"/>
+        </w:rPr>
+        <w:t xml:space="preserve"> rimarrà mancante</w:t>
       </w:r>
     </w:p>
     <w:p>
@@ -473,7 +769,25 @@
           <w:sz w:val="20"/>
           <w:szCs w:val="20"/>
         </w:rPr>
-        <w:t>per la TTG Iga da una distribuzione random con media 4.5</w:t>
+        <w:t xml:space="preserve">per la TTG </w:t>
+      </w:r>
+      <w:proofErr w:type="spellStart"/>
+      <w:r>
+        <w:rPr>
+          <w:rFonts w:ascii="Input Sans Compressed Extra Lig" w:hAnsi="Input Sans Compressed Extra Lig"/>
+          <w:sz w:val="20"/>
+          <w:szCs w:val="20"/>
+        </w:rPr>
+        <w:t>Iga</w:t>
+      </w:r>
+      <w:proofErr w:type="spellEnd"/>
+      <w:r>
+        <w:rPr>
+          <w:rFonts w:ascii="Input Sans Compressed Extra Lig" w:hAnsi="Input Sans Compressed Extra Lig"/>
+          <w:sz w:val="20"/>
+          <w:szCs w:val="20"/>
+        </w:rPr>
+        <w:t xml:space="preserve"> da una distribuzione random con media 4.5</w:t>
       </w:r>
       <w:r>
         <w:rPr>
@@ -489,7 +803,25 @@
           <w:sz w:val="20"/>
           <w:szCs w:val="20"/>
         </w:rPr>
-        <w:t>, ed il valore per le TTG Igg rimarrà mancante</w:t>
+        <w:t xml:space="preserve">, ed il valore per le TTG </w:t>
+      </w:r>
+      <w:proofErr w:type="spellStart"/>
+      <w:r>
+        <w:rPr>
+          <w:rFonts w:ascii="Input Sans Compressed Extra Lig" w:hAnsi="Input Sans Compressed Extra Lig"/>
+          <w:sz w:val="20"/>
+          <w:szCs w:val="20"/>
+        </w:rPr>
+        <w:t>Igg</w:t>
+      </w:r>
+      <w:proofErr w:type="spellEnd"/>
+      <w:r>
+        <w:rPr>
+          <w:rFonts w:ascii="Input Sans Compressed Extra Lig" w:hAnsi="Input Sans Compressed Extra Lig"/>
+          <w:sz w:val="20"/>
+          <w:szCs w:val="20"/>
+        </w:rPr>
+        <w:t xml:space="preserve"> rimarrà mancante</w:t>
       </w:r>
       <w:r>
         <w:rPr>
@@ -593,7 +925,39 @@
           <w:sz w:val="20"/>
           <w:szCs w:val="20"/>
         </w:rPr>
-        <w:t xml:space="preserve">Il </w:t>
+        <w:t>L</w:t>
+      </w:r>
+      <w:r>
+        <w:rPr>
+          <w:rFonts w:ascii="Input Sans Compressed Extra Lig" w:hAnsi="Input Sans Compressed Extra Lig"/>
+          <w:sz w:val="20"/>
+          <w:szCs w:val="20"/>
+        </w:rPr>
+        <w:t>a distribuzione delle risposte positive</w:t>
+      </w:r>
+      <w:r>
+        <w:rPr>
+          <w:rFonts w:ascii="Input Sans Compressed Extra Lig" w:hAnsi="Input Sans Compressed Extra Lig"/>
+          <w:sz w:val="20"/>
+          <w:szCs w:val="20"/>
+        </w:rPr>
+        <w:t xml:space="preserve"> </w:t>
+      </w:r>
+      <w:r>
+        <w:rPr>
+          <w:rFonts w:ascii="Input Sans Compressed Extra Lig" w:hAnsi="Input Sans Compressed Extra Lig"/>
+          <w:sz w:val="20"/>
+          <w:szCs w:val="20"/>
+        </w:rPr>
+        <w:t>ne</w:t>
+      </w:r>
+      <w:r>
+        <w:rPr>
+          <w:rFonts w:ascii="Input Sans Compressed Extra Lig" w:hAnsi="Input Sans Compressed Extra Lig"/>
+          <w:sz w:val="20"/>
+          <w:szCs w:val="20"/>
+        </w:rPr>
+        <w:t xml:space="preserve">l </w:t>
       </w:r>
       <w:r>
         <w:rPr>
@@ -611,7 +975,7 @@
           <w:sz w:val="20"/>
           <w:szCs w:val="20"/>
         </w:rPr>
-        <w:t xml:space="preserve"> andrà tenuto sopra soglia con prevalenza 9:10. Per i valori noti la distribuzione delle risposte positive andrà rivista considerata la prevalenza nota, rispetto a quella utilizzata per il questionario dei casi negativi:</w:t>
+        <w:t xml:space="preserve"> andrà rivista considerata la prevalenza nota, rispetto a quella utilizzata per il questionario dei casi negativi:</w:t>
       </w:r>
     </w:p>
     <w:p>
@@ -633,7 +997,15 @@
           <w:sz w:val="20"/>
           <w:szCs w:val="20"/>
         </w:rPr>
-        <w:t>Disturbi Genetici (prevalenze 1:20, quindi 5 volte più probabile)</w:t>
+        <w:t>Anemia</w:t>
+      </w:r>
+      <w:r>
+        <w:rPr>
+          <w:rFonts w:ascii="Input Sans Compressed Extra Lig" w:hAnsi="Input Sans Compressed Extra Lig"/>
+          <w:sz w:val="20"/>
+          <w:szCs w:val="20"/>
+        </w:rPr>
+        <w:t xml:space="preserve"> (1:2)</w:t>
       </w:r>
     </w:p>
     <w:p>
@@ -649,13 +1021,31 @@
           <w:szCs w:val="20"/>
         </w:rPr>
       </w:pPr>
-      <w:r>
-        <w:rPr>
-          <w:rFonts w:ascii="Input Sans Compressed Extra Lig" w:hAnsi="Input Sans Compressed Extra Lig"/>
-          <w:sz w:val="20"/>
-          <w:szCs w:val="20"/>
-        </w:rPr>
-        <w:t>Madre celiaca di figlia (1:10, quindi 10 volte più probabile)</w:t>
+      <w:proofErr w:type="spellStart"/>
+      <w:r>
+        <w:rPr>
+          <w:rFonts w:ascii="Input Sans Compressed Extra Lig" w:hAnsi="Input Sans Compressed Extra Lig"/>
+          <w:sz w:val="20"/>
+          <w:szCs w:val="20"/>
+        </w:rPr>
+        <w:t>Osteopenia</w:t>
+      </w:r>
+      <w:proofErr w:type="spellEnd"/>
+      <w:r>
+        <w:rPr>
+          <w:rFonts w:ascii="Input Sans Compressed Extra Lig" w:hAnsi="Input Sans Compressed Extra Lig"/>
+          <w:sz w:val="20"/>
+          <w:szCs w:val="20"/>
+        </w:rPr>
+        <w:t xml:space="preserve"> (</w:t>
+      </w:r>
+      <w:r>
+        <w:rPr>
+          <w:rFonts w:ascii="Input Sans Compressed Extra Lig" w:hAnsi="Input Sans Compressed Extra Lig"/>
+          <w:sz w:val="20"/>
+          <w:szCs w:val="20"/>
+        </w:rPr>
+        <w:t>2:5)</w:t>
       </w:r>
     </w:p>
     <w:p>
@@ -677,7 +1067,97 @@
           <w:sz w:val="20"/>
           <w:szCs w:val="20"/>
         </w:rPr>
-        <w:t>Madre celiaca di figlio (1:25, quindi 4 volte più probabile)</w:t>
+        <w:t>Diarrea</w:t>
+      </w:r>
+      <w:r>
+        <w:rPr>
+          <w:rFonts w:ascii="Input Sans Compressed Extra Lig" w:hAnsi="Input Sans Compressed Extra Lig"/>
+          <w:sz w:val="20"/>
+          <w:szCs w:val="20"/>
+        </w:rPr>
+        <w:t xml:space="preserve"> Cronica (1:3)</w:t>
+      </w:r>
+    </w:p>
+    <w:p>
+      <w:pPr>
+        <w:pStyle w:val="ListParagraph"/>
+        <w:numPr>
+          <w:ilvl w:val="3"/>
+          <w:numId w:val="2"/>
+        </w:numPr>
+        <w:rPr>
+          <w:rFonts w:ascii="Input Sans Compressed Extra Lig" w:hAnsi="Input Sans Compressed Extra Lig"/>
+          <w:sz w:val="20"/>
+          <w:szCs w:val="20"/>
+        </w:rPr>
+      </w:pPr>
+      <w:r>
+        <w:rPr>
+          <w:rFonts w:ascii="Input Sans Compressed Extra Lig" w:hAnsi="Input Sans Compressed Extra Lig"/>
+          <w:sz w:val="20"/>
+          <w:szCs w:val="20"/>
+        </w:rPr>
+        <w:t>Mancata Crescita</w:t>
+      </w:r>
+    </w:p>
+    <w:p>
+      <w:pPr>
+        <w:pStyle w:val="ListParagraph"/>
+        <w:numPr>
+          <w:ilvl w:val="3"/>
+          <w:numId w:val="2"/>
+        </w:numPr>
+        <w:rPr>
+          <w:rFonts w:ascii="Input Sans Compressed Extra Lig" w:hAnsi="Input Sans Compressed Extra Lig"/>
+          <w:sz w:val="20"/>
+          <w:szCs w:val="20"/>
+        </w:rPr>
+      </w:pPr>
+      <w:r>
+        <w:rPr>
+          <w:rFonts w:ascii="Input Sans Compressed Extra Lig" w:hAnsi="Input Sans Compressed Extra Lig"/>
+          <w:sz w:val="20"/>
+          <w:szCs w:val="20"/>
+        </w:rPr>
+        <w:t>Disturbi Genetici (1:20)</w:t>
+      </w:r>
+    </w:p>
+    <w:p>
+      <w:pPr>
+        <w:pStyle w:val="ListParagraph"/>
+        <w:numPr>
+          <w:ilvl w:val="3"/>
+          <w:numId w:val="2"/>
+        </w:numPr>
+        <w:rPr>
+          <w:rFonts w:ascii="Input Sans Compressed Extra Lig" w:hAnsi="Input Sans Compressed Extra Lig"/>
+          <w:sz w:val="20"/>
+          <w:szCs w:val="20"/>
+        </w:rPr>
+      </w:pPr>
+      <w:r>
+        <w:rPr>
+          <w:rFonts w:ascii="Input Sans Compressed Extra Lig" w:hAnsi="Input Sans Compressed Extra Lig"/>
+          <w:sz w:val="20"/>
+          <w:szCs w:val="20"/>
+        </w:rPr>
+        <w:t>Madre celiaca (1:</w:t>
+      </w:r>
+      <w:r>
+        <w:rPr>
+          <w:rFonts w:ascii="Input Sans Compressed Extra Lig" w:hAnsi="Input Sans Compressed Extra Lig"/>
+          <w:sz w:val="20"/>
+          <w:szCs w:val="20"/>
+        </w:rPr>
+        <w:t>18</w:t>
+      </w:r>
+      <w:r>
+        <w:rPr>
+          <w:rFonts w:ascii="Input Sans Compressed Extra Lig" w:hAnsi="Input Sans Compressed Extra Lig"/>
+          <w:sz w:val="20"/>
+          <w:szCs w:val="20"/>
+        </w:rPr>
+        <w:t>)</w:t>
       </w:r>
     </w:p>
     <w:p>
@@ -873,7 +1353,35 @@
           <w:sz w:val="20"/>
           <w:szCs w:val="20"/>
         </w:rPr>
-        <w:t xml:space="preserve"> si genererà un valore per le TTG Igg  con media </w:t>
+        <w:t xml:space="preserve"> si genererà un valore per le TTG </w:t>
+      </w:r>
+      <w:proofErr w:type="spellStart"/>
+      <w:proofErr w:type="gramStart"/>
+      <w:r>
+        <w:rPr>
+          <w:rFonts w:ascii="Input Sans Compressed Extra Lig" w:hAnsi="Input Sans Compressed Extra Lig"/>
+          <w:sz w:val="20"/>
+          <w:szCs w:val="20"/>
+        </w:rPr>
+        <w:t>Igg</w:t>
+      </w:r>
+      <w:proofErr w:type="spellEnd"/>
+      <w:r>
+        <w:rPr>
+          <w:rFonts w:ascii="Input Sans Compressed Extra Lig" w:hAnsi="Input Sans Compressed Extra Lig"/>
+          <w:sz w:val="20"/>
+          <w:szCs w:val="20"/>
+        </w:rPr>
+        <w:t xml:space="preserve">  con</w:t>
+      </w:r>
+      <w:proofErr w:type="gramEnd"/>
+      <w:r>
+        <w:rPr>
+          <w:rFonts w:ascii="Input Sans Compressed Extra Lig" w:hAnsi="Input Sans Compressed Extra Lig"/>
+          <w:sz w:val="20"/>
+          <w:szCs w:val="20"/>
+        </w:rPr>
+        <w:t xml:space="preserve"> media </w:t>
       </w:r>
       <w:r>
         <w:rPr>
@@ -889,15 +1397,51 @@
           <w:sz w:val="20"/>
           <w:szCs w:val="20"/>
         </w:rPr>
-        <w:t xml:space="preserve"> e varianza 2 sigma ed il valore delle TTG Iga rimarrà mancante</w:t>
-      </w:r>
-      <w:r>
-        <w:rPr>
-          <w:rFonts w:ascii="Input Sans Compressed Extra Lig" w:hAnsi="Input Sans Compressed Extra Lig"/>
-          <w:sz w:val="20"/>
-          <w:szCs w:val="20"/>
-        </w:rPr>
-        <w:t>. Saranno scartati e rigenerati i valori nel range negativo.</w:t>
+        <w:t xml:space="preserve"> e varianza 2 sigma ed il valore delle TTG </w:t>
+      </w:r>
+      <w:proofErr w:type="spellStart"/>
+      <w:r>
+        <w:rPr>
+          <w:rFonts w:ascii="Input Sans Compressed Extra Lig" w:hAnsi="Input Sans Compressed Extra Lig"/>
+          <w:sz w:val="20"/>
+          <w:szCs w:val="20"/>
+        </w:rPr>
+        <w:t>Iga</w:t>
+      </w:r>
+      <w:proofErr w:type="spellEnd"/>
+      <w:r>
+        <w:rPr>
+          <w:rFonts w:ascii="Input Sans Compressed Extra Lig" w:hAnsi="Input Sans Compressed Extra Lig"/>
+          <w:sz w:val="20"/>
+          <w:szCs w:val="20"/>
+        </w:rPr>
+        <w:t xml:space="preserve"> rimarrà mancante</w:t>
+      </w:r>
+      <w:r>
+        <w:rPr>
+          <w:rFonts w:ascii="Input Sans Compressed Extra Lig" w:hAnsi="Input Sans Compressed Extra Lig"/>
+          <w:sz w:val="20"/>
+          <w:szCs w:val="20"/>
+        </w:rPr>
+        <w:t xml:space="preserve">. Saranno scartati e rigenerati i valori nel </w:t>
+      </w:r>
+      <w:proofErr w:type="spellStart"/>
+      <w:r>
+        <w:rPr>
+          <w:rFonts w:ascii="Input Sans Compressed Extra Lig" w:hAnsi="Input Sans Compressed Extra Lig"/>
+          <w:sz w:val="20"/>
+          <w:szCs w:val="20"/>
+        </w:rPr>
+        <w:t>range</w:t>
+      </w:r>
+      <w:proofErr w:type="spellEnd"/>
+      <w:r>
+        <w:rPr>
+          <w:rFonts w:ascii="Input Sans Compressed Extra Lig" w:hAnsi="Input Sans Compressed Extra Lig"/>
+          <w:sz w:val="20"/>
+          <w:szCs w:val="20"/>
+        </w:rPr>
+        <w:t xml:space="preserve"> negativo.</w:t>
       </w:r>
     </w:p>
     <w:p>
@@ -919,6 +1463,7 @@
           <w:sz w:val="20"/>
           <w:szCs w:val="20"/>
         </w:rPr>
+        <w:lastRenderedPageBreak/>
         <w:t>Nel caso di POCT positivo</w:t>
       </w:r>
       <w:r>
@@ -927,7 +1472,25 @@
           <w:sz w:val="20"/>
           <w:szCs w:val="20"/>
         </w:rPr>
-        <w:t xml:space="preserve"> si genererà un valore per la TTG Iga da una distribuzione </w:t>
+        <w:t xml:space="preserve"> si genererà un valore per la TTG </w:t>
+      </w:r>
+      <w:proofErr w:type="spellStart"/>
+      <w:r>
+        <w:rPr>
+          <w:rFonts w:ascii="Input Sans Compressed Extra Lig" w:hAnsi="Input Sans Compressed Extra Lig"/>
+          <w:sz w:val="20"/>
+          <w:szCs w:val="20"/>
+        </w:rPr>
+        <w:t>Iga</w:t>
+      </w:r>
+      <w:proofErr w:type="spellEnd"/>
+      <w:r>
+        <w:rPr>
+          <w:rFonts w:ascii="Input Sans Compressed Extra Lig" w:hAnsi="Input Sans Compressed Extra Lig"/>
+          <w:sz w:val="20"/>
+          <w:szCs w:val="20"/>
+        </w:rPr>
+        <w:t xml:space="preserve"> da una distribuzione </w:t>
       </w:r>
       <w:r>
         <w:rPr>
@@ -959,15 +1522,51 @@
           <w:sz w:val="20"/>
           <w:szCs w:val="20"/>
         </w:rPr>
-        <w:t xml:space="preserve"> e coda lunga a destra, ed il valore per le TTG Igg rimarrà mancante.</w:t>
-      </w:r>
-      <w:r>
-        <w:rPr>
-          <w:rFonts w:ascii="Input Sans Compressed Extra Lig" w:hAnsi="Input Sans Compressed Extra Lig"/>
-          <w:sz w:val="20"/>
-          <w:szCs w:val="20"/>
-        </w:rPr>
-        <w:t xml:space="preserve"> Saranno scartati e rigenerati i valori nel range negativo.</w:t>
+        <w:t xml:space="preserve"> e coda lunga a destra, ed il valore per le TTG </w:t>
+      </w:r>
+      <w:proofErr w:type="spellStart"/>
+      <w:r>
+        <w:rPr>
+          <w:rFonts w:ascii="Input Sans Compressed Extra Lig" w:hAnsi="Input Sans Compressed Extra Lig"/>
+          <w:sz w:val="20"/>
+          <w:szCs w:val="20"/>
+        </w:rPr>
+        <w:t>Igg</w:t>
+      </w:r>
+      <w:proofErr w:type="spellEnd"/>
+      <w:r>
+        <w:rPr>
+          <w:rFonts w:ascii="Input Sans Compressed Extra Lig" w:hAnsi="Input Sans Compressed Extra Lig"/>
+          <w:sz w:val="20"/>
+          <w:szCs w:val="20"/>
+        </w:rPr>
+        <w:t xml:space="preserve"> rimarrà mancante.</w:t>
+      </w:r>
+      <w:r>
+        <w:rPr>
+          <w:rFonts w:ascii="Input Sans Compressed Extra Lig" w:hAnsi="Input Sans Compressed Extra Lig"/>
+          <w:sz w:val="20"/>
+          <w:szCs w:val="20"/>
+        </w:rPr>
+        <w:t xml:space="preserve"> Saranno scartati e rigenerati i valori nel </w:t>
+      </w:r>
+      <w:proofErr w:type="spellStart"/>
+      <w:r>
+        <w:rPr>
+          <w:rFonts w:ascii="Input Sans Compressed Extra Lig" w:hAnsi="Input Sans Compressed Extra Lig"/>
+          <w:sz w:val="20"/>
+          <w:szCs w:val="20"/>
+        </w:rPr>
+        <w:t>range</w:t>
+      </w:r>
+      <w:proofErr w:type="spellEnd"/>
+      <w:r>
+        <w:rPr>
+          <w:rFonts w:ascii="Input Sans Compressed Extra Lig" w:hAnsi="Input Sans Compressed Extra Lig"/>
+          <w:sz w:val="20"/>
+          <w:szCs w:val="20"/>
+        </w:rPr>
+        <w:t xml:space="preserve"> negativo.</w:t>
       </w:r>
     </w:p>
     <w:p>
@@ -1655,7 +2254,6 @@
   <w:style w:type="character" w:default="1" w:styleId="DefaultParagraphFont">
     <w:name w:val="Default Paragraph Font"/>
     <w:uiPriority w:val="1"/>
-    <w:semiHidden/>
     <w:unhideWhenUsed/>
   </w:style>
   <w:style w:type="table" w:default="1" w:styleId="TableNormal">

</xml_diff>